<commit_message>
Update P3. Final ERD and Changes Description.docx
</commit_message>
<xml_diff>
--- a/P3. Final ERD and Changes Description.docx
+++ b/P3. Final ERD and Changes Description.docx
@@ -106,10 +106,10 @@
         <w:t>n SHIPMENT LINE, a simple primary key SL_ID</w:t>
       </w:r>
       <w:r>
-        <w:t xml:space="preserve"> is represented by</w:t>
-      </w:r>
-      <w:r>
         <w:t xml:space="preserve"> </w:t>
+      </w:r>
+      <w:r>
+        <w:t xml:space="preserve">replaces </w:t>
       </w:r>
       <w:r>
         <w:t>composite primary keys (</w:t>
@@ -139,9 +139,6 @@
           <w:numId w:val="1"/>
         </w:numPr>
         <w:ind w:firstLineChars="0"/>
-        <w:rPr>
-          <w:rFonts w:hint="eastAsia"/>
-        </w:rPr>
       </w:pPr>
       <w:r>
         <w:rPr>
@@ -150,38 +147,17 @@
         <w:t>I</w:t>
       </w:r>
       <w:r>
-        <w:t xml:space="preserve">n </w:t>
-      </w:r>
-      <w:r>
-        <w:t>ORDER LINE</w:t>
-      </w:r>
-      <w:r>
-        <w:t xml:space="preserve">, a simple primary key </w:t>
-      </w:r>
-      <w:r>
-        <w:t>OL</w:t>
-      </w:r>
-      <w:r>
-        <w:t xml:space="preserve">_ID </w:t>
-      </w:r>
-      <w:r>
-        <w:t xml:space="preserve">is </w:t>
-      </w:r>
-      <w:r>
-        <w:t>represented by</w:t>
-      </w:r>
-      <w:r>
-        <w:t xml:space="preserve"> </w:t>
+        <w:t xml:space="preserve">n ORDER LINE, a simple primary key OL_ID </w:t>
+      </w:r>
+      <w:r>
+        <w:t xml:space="preserve">replaces </w:t>
       </w:r>
       <w:r>
         <w:t>composite primary keys (</w:t>
       </w:r>
       <w:proofErr w:type="spellStart"/>
       <w:r>
-        <w:t>Order</w:t>
-      </w:r>
-      <w:r>
-        <w:t>_ID</w:t>
+        <w:t>Order_ID</w:t>
       </w:r>
       <w:proofErr w:type="spellEnd"/>
       <w:r>

</xml_diff>